<commit_message>
code for indirect emissions
</commit_message>
<xml_diff>
--- a/Results/emissions_trends_and_drivers.docx
+++ b/Results/emissions_trends_and_drivers.docx
@@ -71,7 +71,7 @@
       <w:r>
         <w:drawing>
           <wp:inline>
-            <wp:extent cx="5334000" cy="3200400"/>
+            <wp:extent cx="3696101" cy="3696101"/>
             <wp:effectExtent b="0" l="0" r="0" t="0"/>
             <wp:docPr descr="" title="" id="1" name="Picture"/>
             <a:graphic>
@@ -85,6 +85,254 @@
                   </pic:nvPicPr>
                   <pic:blipFill>
                     <a:blip r:embed="rId21"/>
+                    <a:stretch>
+                      <a:fillRect/>
+                    </a:stretch>
+                  </pic:blipFill>
+                  <pic:spPr bwMode="auto">
+                    <a:xfrm>
+                      <a:off x="0" y="0"/>
+                      <a:ext cx="3696101" cy="3696101"/>
+                    </a:xfrm>
+                    <a:prstGeom prst="rect">
+                      <a:avLst/>
+                    </a:prstGeom>
+                    <a:noFill/>
+                    <a:ln w="9525">
+                      <a:noFill/>
+                      <a:headEnd/>
+                      <a:tailEnd/>
+                    </a:ln>
+                  </pic:spPr>
+                </pic:pic>
+              </a:graphicData>
+            </a:graphic>
+          </wp:inline>
+        </w:drawing>
+      </w:r>
+    </w:p>
+    <w:p>
+      <w:pPr>
+        <w:pStyle w:val="BodyText"/>
+      </w:pPr>
+      <w:r>
+        <w:drawing>
+          <wp:inline>
+            <wp:extent cx="5334000" cy="3556000"/>
+            <wp:effectExtent b="0" l="0" r="0" t="0"/>
+            <wp:docPr descr="" title="" id="1" name="Picture"/>
+            <a:graphic>
+              <a:graphicData uri="http://schemas.openxmlformats.org/drawingml/2006/picture">
+                <pic:pic>
+                  <pic:nvPicPr>
+                    <pic:cNvPr descr="C:\Users\lamw\Documents\SpiderOak%20Hive\Work\Projects\AR6-Emissions-trends-and-drivers\Results\emissions_trends_and_drivers_files/figure-docx/gas_trend-1.png" id="0" name="Picture"/>
+                    <pic:cNvPicPr>
+                      <a:picLocks noChangeArrowheads="1" noChangeAspect="1"/>
+                    </pic:cNvPicPr>
+                  </pic:nvPicPr>
+                  <pic:blipFill>
+                    <a:blip r:embed="rId22"/>
+                    <a:stretch>
+                      <a:fillRect/>
+                    </a:stretch>
+                  </pic:blipFill>
+                  <pic:spPr bwMode="auto">
+                    <a:xfrm>
+                      <a:off x="0" y="0"/>
+                      <a:ext cx="5334000" cy="3556000"/>
+                    </a:xfrm>
+                    <a:prstGeom prst="rect">
+                      <a:avLst/>
+                    </a:prstGeom>
+                    <a:noFill/>
+                    <a:ln w="9525">
+                      <a:noFill/>
+                      <a:headEnd/>
+                      <a:tailEnd/>
+                    </a:ln>
+                  </pic:spPr>
+                </pic:pic>
+              </a:graphicData>
+            </a:graphic>
+          </wp:inline>
+        </w:drawing>
+      </w:r>
+    </w:p>
+    <w:p>
+      <w:pPr>
+        <w:pStyle w:val="SourceCode"/>
+      </w:pPr>
+      <w:r>
+        <w:rPr>
+          <w:rStyle w:val="VerbatimChar"/>
+        </w:rPr>
+        <w:t xml:space="preserve">## Scale for 'fill' is already present. Adding another scale for 'fill',</w:t>
+      </w:r>
+      <w:r>
+        <w:br/>
+      </w:r>
+      <w:r>
+        <w:rPr>
+          <w:rStyle w:val="VerbatimChar"/>
+        </w:rPr>
+        <w:t xml:space="preserve">## which will replace the existing scale.</w:t>
+      </w:r>
+    </w:p>
+    <w:p>
+      <w:pPr>
+        <w:pStyle w:val="SourceCode"/>
+      </w:pPr>
+      <w:r>
+        <w:rPr>
+          <w:rStyle w:val="VerbatimChar"/>
+        </w:rPr>
+        <w:t xml:space="preserve">## Scale for 'colour' is already present. Adding another scale for</w:t>
+      </w:r>
+      <w:r>
+        <w:br/>
+      </w:r>
+      <w:r>
+        <w:rPr>
+          <w:rStyle w:val="VerbatimChar"/>
+        </w:rPr>
+        <w:t xml:space="preserve">## 'colour', which will replace the existing scale.</w:t>
+      </w:r>
+    </w:p>
+    <w:p>
+      <w:pPr>
+        <w:pStyle w:val="FirstParagraph"/>
+      </w:pPr>
+      <w:r>
+        <w:drawing>
+          <wp:inline>
+            <wp:extent cx="5334000" cy="1333500"/>
+            <wp:effectExtent b="0" l="0" r="0" t="0"/>
+            <wp:docPr descr="" title="" id="1" name="Picture"/>
+            <a:graphic>
+              <a:graphicData uri="http://schemas.openxmlformats.org/drawingml/2006/picture">
+                <pic:pic>
+                  <pic:nvPicPr>
+                    <pic:cNvPr descr="../Results/Plots/ghgs_no_gwp-1.png" id="0" name="Picture"/>
+                    <pic:cNvPicPr>
+                      <a:picLocks noChangeArrowheads="1" noChangeAspect="1"/>
+                    </pic:cNvPicPr>
+                  </pic:nvPicPr>
+                  <pic:blipFill>
+                    <a:blip r:embed="rId23"/>
+                    <a:stretch>
+                      <a:fillRect/>
+                    </a:stretch>
+                  </pic:blipFill>
+                  <pic:spPr bwMode="auto">
+                    <a:xfrm>
+                      <a:off x="0" y="0"/>
+                      <a:ext cx="5334000" cy="1333500"/>
+                    </a:xfrm>
+                    <a:prstGeom prst="rect">
+                      <a:avLst/>
+                    </a:prstGeom>
+                    <a:noFill/>
+                    <a:ln w="9525">
+                      <a:noFill/>
+                      <a:headEnd/>
+                      <a:tailEnd/>
+                    </a:ln>
+                  </pic:spPr>
+                </pic:pic>
+              </a:graphicData>
+            </a:graphic>
+          </wp:inline>
+        </w:drawing>
+      </w:r>
+    </w:p>
+    <w:p>
+      <w:pPr>
+        <w:pStyle w:val="Heading3"/>
+      </w:pPr>
+      <w:bookmarkStart w:id="24" w:name="figure-1-ghg-emissions-by-gas"/>
+      <w:r>
+        <w:t xml:space="preserve">Figure 1: GHG emissions by gas</w:t>
+      </w:r>
+      <w:bookmarkEnd w:id="24"/>
+    </w:p>
+    <w:p>
+      <w:pPr>
+        <w:pStyle w:val="FirstParagraph"/>
+      </w:pPr>
+      <w:r>
+        <w:drawing>
+          <wp:inline>
+            <wp:extent cx="5334000" cy="4000500"/>
+            <wp:effectExtent b="0" l="0" r="0" t="0"/>
+            <wp:docPr descr="" title="" id="1" name="Picture"/>
+            <a:graphic>
+              <a:graphicData uri="http://schemas.openxmlformats.org/drawingml/2006/picture">
+                <pic:pic>
+                  <pic:nvPicPr>
+                    <pic:cNvPr descr="../Results/Plots/Fig1_trend-1.png" id="0" name="Picture"/>
+                    <pic:cNvPicPr>
+                      <a:picLocks noChangeArrowheads="1" noChangeAspect="1"/>
+                    </pic:cNvPicPr>
+                  </pic:nvPicPr>
+                  <pic:blipFill>
+                    <a:blip r:embed="rId25"/>
+                    <a:stretch>
+                      <a:fillRect/>
+                    </a:stretch>
+                  </pic:blipFill>
+                  <pic:spPr bwMode="auto">
+                    <a:xfrm>
+                      <a:off x="0" y="0"/>
+                      <a:ext cx="5334000" cy="4000500"/>
+                    </a:xfrm>
+                    <a:prstGeom prst="rect">
+                      <a:avLst/>
+                    </a:prstGeom>
+                    <a:noFill/>
+                    <a:ln w="9525">
+                      <a:noFill/>
+                      <a:headEnd/>
+                      <a:tailEnd/>
+                    </a:ln>
+                  </pic:spPr>
+                </pic:pic>
+              </a:graphicData>
+            </a:graphic>
+          </wp:inline>
+        </w:drawing>
+      </w:r>
+    </w:p>
+    <w:p>
+      <w:pPr>
+        <w:pStyle w:val="Heading3"/>
+      </w:pPr>
+      <w:bookmarkStart w:id="26" w:name="X929bbc597638db2f71a2e04f80846f1a63e3a5d"/>
+      <w:r>
+        <w:t xml:space="preserve">Figure 2: Long term CO2 emissions sources and sinks</w:t>
+      </w:r>
+      <w:bookmarkEnd w:id="26"/>
+    </w:p>
+    <w:p>
+      <w:pPr>
+        <w:pStyle w:val="FirstParagraph"/>
+      </w:pPr>
+      <w:r>
+        <w:drawing>
+          <wp:inline>
+            <wp:extent cx="5334000" cy="3200400"/>
+            <wp:effectExtent b="0" l="0" r="0" t="0"/>
+            <wp:docPr descr="" title="" id="1" name="Picture"/>
+            <a:graphic>
+              <a:graphicData uri="http://schemas.openxmlformats.org/drawingml/2006/picture">
+                <pic:pic>
+                  <pic:nvPicPr>
+                    <pic:cNvPr descr="../Results/Plots/Fig2_budget-1.png" id="0" name="Picture"/>
+                    <pic:cNvPicPr>
+                      <a:picLocks noChangeArrowheads="1" noChangeAspect="1"/>
+                    </pic:cNvPicPr>
+                  </pic:nvPicPr>
+                  <pic:blipFill>
+                    <a:blip r:embed="rId27"/>
                     <a:stretch>
                       <a:fillRect/>
                     </a:stretch>
@@ -115,145 +363,11 @@
       <w:pPr>
         <w:pStyle w:val="Heading3"/>
       </w:pPr>
-      <w:bookmarkStart w:id="22" w:name="figure-1-ghg-emissions-by-gas"/>
-      <w:r>
-        <w:t xml:space="preserve">Figure 1: GHG emissions by gas</w:t>
-      </w:r>
-      <w:bookmarkEnd w:id="22"/>
-    </w:p>
-    <w:p>
-      <w:pPr>
-        <w:pStyle w:val="SourceCode"/>
-      </w:pPr>
-      <w:r>
-        <w:rPr>
-          <w:rStyle w:val="VerbatimChar"/>
-        </w:rPr>
-        <w:t xml:space="preserve">## Scale for 'colour' is already present. Adding another scale for</w:t>
-      </w:r>
-      <w:r>
-        <w:br/>
-      </w:r>
-      <w:r>
-        <w:rPr>
-          <w:rStyle w:val="VerbatimChar"/>
-        </w:rPr>
-        <w:t xml:space="preserve">## 'colour', which will replace the existing scale.</w:t>
-      </w:r>
-    </w:p>
-    <w:p>
-      <w:pPr>
-        <w:pStyle w:val="FirstParagraph"/>
-      </w:pPr>
-      <w:r>
-        <w:drawing>
-          <wp:inline>
-            <wp:extent cx="5334000" cy="4000500"/>
-            <wp:effectExtent b="0" l="0" r="0" t="0"/>
-            <wp:docPr descr="" title="" id="1" name="Picture"/>
-            <a:graphic>
-              <a:graphicData uri="http://schemas.openxmlformats.org/drawingml/2006/picture">
-                <pic:pic>
-                  <pic:nvPicPr>
-                    <pic:cNvPr descr="../Results/Plots/Fig1_trend-1.png" id="0" name="Picture"/>
-                    <pic:cNvPicPr>
-                      <a:picLocks noChangeArrowheads="1" noChangeAspect="1"/>
-                    </pic:cNvPicPr>
-                  </pic:nvPicPr>
-                  <pic:blipFill>
-                    <a:blip r:embed="rId23"/>
-                    <a:stretch>
-                      <a:fillRect/>
-                    </a:stretch>
-                  </pic:blipFill>
-                  <pic:spPr bwMode="auto">
-                    <a:xfrm>
-                      <a:off x="0" y="0"/>
-                      <a:ext cx="5334000" cy="4000500"/>
-                    </a:xfrm>
-                    <a:prstGeom prst="rect">
-                      <a:avLst/>
-                    </a:prstGeom>
-                    <a:noFill/>
-                    <a:ln w="9525">
-                      <a:noFill/>
-                      <a:headEnd/>
-                      <a:tailEnd/>
-                    </a:ln>
-                  </pic:spPr>
-                </pic:pic>
-              </a:graphicData>
-            </a:graphic>
-          </wp:inline>
-        </w:drawing>
-      </w:r>
-    </w:p>
-    <w:p>
-      <w:pPr>
-        <w:pStyle w:val="Heading3"/>
-      </w:pPr>
-      <w:bookmarkStart w:id="24" w:name="X929bbc597638db2f71a2e04f80846f1a63e3a5d"/>
-      <w:r>
-        <w:t xml:space="preserve">Figure 2: Long term CO2 emissions sources and sinks</w:t>
-      </w:r>
-      <w:bookmarkEnd w:id="24"/>
-    </w:p>
-    <w:p>
-      <w:pPr>
-        <w:pStyle w:val="FirstParagraph"/>
-      </w:pPr>
-      <w:r>
-        <w:drawing>
-          <wp:inline>
-            <wp:extent cx="5334000" cy="3200400"/>
-            <wp:effectExtent b="0" l="0" r="0" t="0"/>
-            <wp:docPr descr="" title="" id="1" name="Picture"/>
-            <a:graphic>
-              <a:graphicData uri="http://schemas.openxmlformats.org/drawingml/2006/picture">
-                <pic:pic>
-                  <pic:nvPicPr>
-                    <pic:cNvPr descr="../Results/Plots/Fig2_budget-1.png" id="0" name="Picture"/>
-                    <pic:cNvPicPr>
-                      <a:picLocks noChangeArrowheads="1" noChangeAspect="1"/>
-                    </pic:cNvPicPr>
-                  </pic:nvPicPr>
-                  <pic:blipFill>
-                    <a:blip r:embed="rId25"/>
-                    <a:stretch>
-                      <a:fillRect/>
-                    </a:stretch>
-                  </pic:blipFill>
-                  <pic:spPr bwMode="auto">
-                    <a:xfrm>
-                      <a:off x="0" y="0"/>
-                      <a:ext cx="5334000" cy="3200400"/>
-                    </a:xfrm>
-                    <a:prstGeom prst="rect">
-                      <a:avLst/>
-                    </a:prstGeom>
-                    <a:noFill/>
-                    <a:ln w="9525">
-                      <a:noFill/>
-                      <a:headEnd/>
-                      <a:tailEnd/>
-                    </a:ln>
-                  </pic:spPr>
-                </pic:pic>
-              </a:graphicData>
-            </a:graphic>
-          </wp:inline>
-        </w:drawing>
-      </w:r>
-    </w:p>
-    <w:p>
-      <w:pPr>
-        <w:pStyle w:val="Heading3"/>
-      </w:pPr>
-      <w:bookmarkStart w:id="26" w:name="figure-5-total-ghgs-split-by-region"/>
+      <w:bookmarkStart w:id="28" w:name="figure-5-total-ghgs-split-by-region"/>
       <w:r>
         <w:t xml:space="preserve">Figure 5: Total GHGs, split by region</w:t>
       </w:r>
-      <w:bookmarkEnd w:id="26"/>
+      <w:bookmarkEnd w:id="28"/>
     </w:p>
     <w:p>
       <w:pPr>
@@ -297,7 +411,7 @@
                     </pic:cNvPicPr>
                   </pic:nvPicPr>
                   <pic:blipFill>
-                    <a:blip r:embed="rId27"/>
+                    <a:blip r:embed="rId29"/>
                     <a:stretch>
                       <a:fillRect/>
                     </a:stretch>
@@ -364,7 +478,7 @@
                     </pic:cNvPicPr>
                   </pic:nvPicPr>
                   <pic:blipFill>
-                    <a:blip r:embed="rId28"/>
+                    <a:blip r:embed="rId30"/>
                     <a:stretch>
                       <a:fillRect/>
                     </a:stretch>
@@ -440,7 +554,7 @@
                     </pic:cNvPicPr>
                   </pic:nvPicPr>
                   <pic:blipFill>
-                    <a:blip r:embed="rId29"/>
+                    <a:blip r:embed="rId31"/>
                     <a:stretch>
                       <a:fillRect/>
                     </a:stretch>
@@ -487,7 +601,7 @@
                     </pic:cNvPicPr>
                   </pic:nvPicPr>
                   <pic:blipFill>
-                    <a:blip r:embed="rId30"/>
+                    <a:blip r:embed="rId32"/>
                     <a:stretch>
                       <a:fillRect/>
                     </a:stretch>
@@ -534,7 +648,7 @@
                     </pic:cNvPicPr>
                   </pic:nvPicPr>
                   <pic:blipFill>
-                    <a:blip r:embed="rId31"/>
+                    <a:blip r:embed="rId33"/>
                     <a:stretch>
                       <a:fillRect/>
                     </a:stretch>

</xml_diff>